<commit_message>
post class 9 questions
</commit_message>
<xml_diff>
--- a/questions/EDLD 650 Class 9 Questions.docx
+++ b/questions/EDLD 650 Class 9 Questions.docx
@@ -1,6 +1,6 @@
 
 <file path=word/document.xml><?xml version="1.0" encoding="utf-8"?>
-<w:document xmlns:wpc="http://schemas.microsoft.com/office/word/2010/wordprocessingCanvas" xmlns:cx="http://schemas.microsoft.com/office/drawing/2014/chartex" xmlns:cx1="http://schemas.microsoft.com/office/drawing/2015/9/8/chartex" xmlns:mc="http://schemas.openxmlformats.org/markup-compatibility/2006" xmlns:o="urn:schemas-microsoft-com:office:office" xmlns:r="http://schemas.openxmlformats.org/officeDocument/2006/relationships" xmlns:m="http://schemas.openxmlformats.org/officeDocument/2006/math" xmlns:v="urn:schemas-microsoft-com:vml" xmlns:wp14="http://schemas.microsoft.com/office/word/2010/wordprocessingDrawing" xmlns:wp="http://schemas.openxmlformats.org/drawingml/2006/wordprocessingDrawing" xmlns:w10="urn:schemas-microsoft-com:office:word" xmlns:w="http://schemas.openxmlformats.org/wordprocessingml/2006/main" xmlns:w14="http://schemas.microsoft.com/office/word/2010/wordml" xmlns:w15="http://schemas.microsoft.com/office/word/2012/wordml" xmlns:w16se="http://schemas.microsoft.com/office/word/2015/wordml/symex" xmlns:wpg="http://schemas.microsoft.com/office/word/2010/wordprocessingGroup" xmlns:wpi="http://schemas.microsoft.com/office/word/2010/wordprocessingInk" xmlns:wne="http://schemas.microsoft.com/office/word/2006/wordml" xmlns:wps="http://schemas.microsoft.com/office/word/2010/wordprocessingShape" mc:Ignorable="w14 w15 w16se wp14">
+<w:document xmlns:wpc="http://schemas.microsoft.com/office/word/2010/wordprocessingCanvas" xmlns:cx="http://schemas.microsoft.com/office/drawing/2014/chartex" xmlns:cx1="http://schemas.microsoft.com/office/drawing/2015/9/8/chartex" xmlns:cx2="http://schemas.microsoft.com/office/drawing/2015/10/21/chartex" xmlns:cx3="http://schemas.microsoft.com/office/drawing/2016/5/9/chartex" xmlns:cx4="http://schemas.microsoft.com/office/drawing/2016/5/10/chartex" xmlns:cx5="http://schemas.microsoft.com/office/drawing/2016/5/11/chartex" xmlns:cx6="http://schemas.microsoft.com/office/drawing/2016/5/12/chartex" xmlns:cx7="http://schemas.microsoft.com/office/drawing/2016/5/13/chartex" xmlns:cx8="http://schemas.microsoft.com/office/drawing/2016/5/14/chartex" xmlns:mc="http://schemas.openxmlformats.org/markup-compatibility/2006" xmlns:aink="http://schemas.microsoft.com/office/drawing/2016/ink" xmlns:am3d="http://schemas.microsoft.com/office/drawing/2017/model3d" xmlns:o="urn:schemas-microsoft-com:office:office" xmlns:oel="http://schemas.microsoft.com/office/2019/extlst" xmlns:r="http://schemas.openxmlformats.org/officeDocument/2006/relationships" xmlns:m="http://schemas.openxmlformats.org/officeDocument/2006/math" xmlns:v="urn:schemas-microsoft-com:vml" xmlns:wp14="http://schemas.microsoft.com/office/word/2010/wordprocessingDrawing" xmlns:wp="http://schemas.openxmlformats.org/drawingml/2006/wordprocessingDrawing" xmlns:w10="urn:schemas-microsoft-com:office:word" xmlns:w="http://schemas.openxmlformats.org/wordprocessingml/2006/main" xmlns:w14="http://schemas.microsoft.com/office/word/2010/wordml" xmlns:w15="http://schemas.microsoft.com/office/word/2012/wordml" xmlns:w16cex="http://schemas.microsoft.com/office/word/2018/wordml/cex" xmlns:w16cid="http://schemas.microsoft.com/office/word/2016/wordml/cid" xmlns:w16="http://schemas.microsoft.com/office/word/2018/wordml" xmlns:w16sdtdh="http://schemas.microsoft.com/office/word/2020/wordml/sdtdatahash" xmlns:w16se="http://schemas.microsoft.com/office/word/2015/wordml/symex" xmlns:wpg="http://schemas.microsoft.com/office/word/2010/wordprocessingGroup" xmlns:wpi="http://schemas.microsoft.com/office/word/2010/wordprocessingInk" xmlns:wne="http://schemas.microsoft.com/office/word/2006/wordml" xmlns:wps="http://schemas.microsoft.com/office/word/2010/wordprocessingShape" mc:Ignorable="w14 w15 w16se w16cid w16 w16cex w16sdtdh wp14">
   <w:body>
     <w:p>
       <w:pPr>
@@ -24,13 +24,7 @@
         <w:rPr>
           <w:rFonts w:ascii="Times New Roman" w:hAnsi="Times New Roman" w:cs="Times New Roman"/>
         </w:rPr>
-        <w:t xml:space="preserve">March </w:t>
-      </w:r>
-      <w:r>
-        <w:rPr>
-          <w:rFonts w:ascii="Times New Roman" w:hAnsi="Times New Roman" w:cs="Times New Roman"/>
-        </w:rPr>
-        <w:t>1</w:t>
+        <w:t>Week 9</w:t>
       </w:r>
       <w:r>
         <w:rPr>
@@ -739,7 +733,23 @@
           <w:rFonts w:ascii="Times New Roman" w:hAnsi="Times New Roman" w:cs="Times New Roman"/>
           <w:i/>
         </w:rPr>
-        <w:t>What is the “doubly-robust” metho</w:t>
+        <w:t>What is the “</w:t>
+      </w:r>
+      <w:proofErr w:type="gramStart"/>
+      <w:r>
+        <w:rPr>
+          <w:rFonts w:ascii="Times New Roman" w:hAnsi="Times New Roman" w:cs="Times New Roman"/>
+          <w:i/>
+        </w:rPr>
+        <w:t>doubly-robust</w:t>
+      </w:r>
+      <w:proofErr w:type="gramEnd"/>
+      <w:r>
+        <w:rPr>
+          <w:rFonts w:ascii="Times New Roman" w:hAnsi="Times New Roman" w:cs="Times New Roman"/>
+          <w:i/>
+        </w:rPr>
+        <w:t>” metho</w:t>
       </w:r>
       <w:r>
         <w:rPr>
@@ -853,8 +863,16 @@
         <w:rPr>
           <w:rFonts w:ascii="Times New Roman" w:hAnsi="Times New Roman" w:cs="Times New Roman"/>
         </w:rPr>
-        <w:t>are the kindergarteners in the matched sample classified as EL to the kindergarteners classified as non-EL?</w:t>
-      </w:r>
+        <w:t>are the kindergarteners in the matched sample classified as EL to the kindergarteners classified as non-</w:t>
+      </w:r>
+      <w:proofErr w:type="gramStart"/>
+      <w:r>
+        <w:rPr>
+          <w:rFonts w:ascii="Times New Roman" w:hAnsi="Times New Roman" w:cs="Times New Roman"/>
+        </w:rPr>
+        <w:t>EL?</w:t>
+      </w:r>
+      <w:proofErr w:type="gramEnd"/>
     </w:p>
     <w:p>
       <w:pPr>
@@ -1212,8 +1230,6 @@
         </w:rPr>
         <w:t xml:space="preserve"> and on what basis do they respond to this threat</w:t>
       </w:r>
-      <w:bookmarkStart w:id="0" w:name="_GoBack"/>
-      <w:bookmarkEnd w:id="0"/>
       <w:r>
         <w:rPr>
           <w:rFonts w:ascii="Times New Roman" w:hAnsi="Times New Roman" w:cs="Times New Roman"/>
@@ -1238,7 +1254,23 @@
           <w:rFonts w:ascii="Times New Roman" w:hAnsi="Times New Roman" w:cs="Times New Roman"/>
           <w:i/>
         </w:rPr>
-        <w:t>Describe the robustness checks the authors conduct. Which ones did you conduct in your DARE and what were your results?</w:t>
+        <w:t xml:space="preserve">Describe the robustness checks the </w:t>
+      </w:r>
+      <w:proofErr w:type="gramStart"/>
+      <w:r>
+        <w:rPr>
+          <w:rFonts w:ascii="Times New Roman" w:hAnsi="Times New Roman" w:cs="Times New Roman"/>
+          <w:i/>
+        </w:rPr>
+        <w:t>authors</w:t>
+      </w:r>
+      <w:proofErr w:type="gramEnd"/>
+      <w:r>
+        <w:rPr>
+          <w:rFonts w:ascii="Times New Roman" w:hAnsi="Times New Roman" w:cs="Times New Roman"/>
+          <w:i/>
+        </w:rPr>
+        <w:t xml:space="preserve"> conduct. Which ones did you conduct in your DARE and what were your results?</w:t>
       </w:r>
       <w:r>
         <w:rPr>
@@ -1259,7 +1291,7 @@
 </file>
 
 <file path=word/endnotes.xml><?xml version="1.0" encoding="utf-8"?>
-<w:endnotes xmlns:wpc="http://schemas.microsoft.com/office/word/2010/wordprocessingCanvas" xmlns:cx="http://schemas.microsoft.com/office/drawing/2014/chartex" xmlns:cx1="http://schemas.microsoft.com/office/drawing/2015/9/8/chartex" xmlns:mc="http://schemas.openxmlformats.org/markup-compatibility/2006" xmlns:o="urn:schemas-microsoft-com:office:office" xmlns:r="http://schemas.openxmlformats.org/officeDocument/2006/relationships" xmlns:m="http://schemas.openxmlformats.org/officeDocument/2006/math" xmlns:v="urn:schemas-microsoft-com:vml" xmlns:wp14="http://schemas.microsoft.com/office/word/2010/wordprocessingDrawing" xmlns:wp="http://schemas.openxmlformats.org/drawingml/2006/wordprocessingDrawing" xmlns:w10="urn:schemas-microsoft-com:office:word" xmlns:w="http://schemas.openxmlformats.org/wordprocessingml/2006/main" xmlns:w14="http://schemas.microsoft.com/office/word/2010/wordml" xmlns:w15="http://schemas.microsoft.com/office/word/2012/wordml" xmlns:w16se="http://schemas.microsoft.com/office/word/2015/wordml/symex" xmlns:wpg="http://schemas.microsoft.com/office/word/2010/wordprocessingGroup" xmlns:wpi="http://schemas.microsoft.com/office/word/2010/wordprocessingInk" xmlns:wne="http://schemas.microsoft.com/office/word/2006/wordml" xmlns:wps="http://schemas.microsoft.com/office/word/2010/wordprocessingShape" mc:Ignorable="w14 w15 w16se wp14">
+<w:endnotes xmlns:wpc="http://schemas.microsoft.com/office/word/2010/wordprocessingCanvas" xmlns:cx="http://schemas.microsoft.com/office/drawing/2014/chartex" xmlns:cx1="http://schemas.microsoft.com/office/drawing/2015/9/8/chartex" xmlns:cx2="http://schemas.microsoft.com/office/drawing/2015/10/21/chartex" xmlns:cx3="http://schemas.microsoft.com/office/drawing/2016/5/9/chartex" xmlns:cx4="http://schemas.microsoft.com/office/drawing/2016/5/10/chartex" xmlns:cx5="http://schemas.microsoft.com/office/drawing/2016/5/11/chartex" xmlns:cx6="http://schemas.microsoft.com/office/drawing/2016/5/12/chartex" xmlns:cx7="http://schemas.microsoft.com/office/drawing/2016/5/13/chartex" xmlns:cx8="http://schemas.microsoft.com/office/drawing/2016/5/14/chartex" xmlns:mc="http://schemas.openxmlformats.org/markup-compatibility/2006" xmlns:aink="http://schemas.microsoft.com/office/drawing/2016/ink" xmlns:am3d="http://schemas.microsoft.com/office/drawing/2017/model3d" xmlns:o="urn:schemas-microsoft-com:office:office" xmlns:oel="http://schemas.microsoft.com/office/2019/extlst" xmlns:r="http://schemas.openxmlformats.org/officeDocument/2006/relationships" xmlns:m="http://schemas.openxmlformats.org/officeDocument/2006/math" xmlns:v="urn:schemas-microsoft-com:vml" xmlns:wp14="http://schemas.microsoft.com/office/word/2010/wordprocessingDrawing" xmlns:wp="http://schemas.openxmlformats.org/drawingml/2006/wordprocessingDrawing" xmlns:w10="urn:schemas-microsoft-com:office:word" xmlns:w="http://schemas.openxmlformats.org/wordprocessingml/2006/main" xmlns:w14="http://schemas.microsoft.com/office/word/2010/wordml" xmlns:w15="http://schemas.microsoft.com/office/word/2012/wordml" xmlns:w16cex="http://schemas.microsoft.com/office/word/2018/wordml/cex" xmlns:w16cid="http://schemas.microsoft.com/office/word/2016/wordml/cid" xmlns:w16="http://schemas.microsoft.com/office/word/2018/wordml" xmlns:w16sdtdh="http://schemas.microsoft.com/office/word/2020/wordml/sdtdatahash" xmlns:w16se="http://schemas.microsoft.com/office/word/2015/wordml/symex" xmlns:wpg="http://schemas.microsoft.com/office/word/2010/wordprocessingGroup" xmlns:wpi="http://schemas.microsoft.com/office/word/2010/wordprocessingInk" xmlns:wne="http://schemas.microsoft.com/office/word/2006/wordml" xmlns:wps="http://schemas.microsoft.com/office/word/2010/wordprocessingShape" mc:Ignorable="w14 w15 w16se w16cid w16 w16cex w16sdtdh wp14">
   <w:endnote w:type="separator" w:id="-1">
     <w:p>
       <w:pPr>
@@ -1284,7 +1316,7 @@
 </file>
 
 <file path=word/footnotes.xml><?xml version="1.0" encoding="utf-8"?>
-<w:footnotes xmlns:wpc="http://schemas.microsoft.com/office/word/2010/wordprocessingCanvas" xmlns:cx="http://schemas.microsoft.com/office/drawing/2014/chartex" xmlns:cx1="http://schemas.microsoft.com/office/drawing/2015/9/8/chartex" xmlns:mc="http://schemas.openxmlformats.org/markup-compatibility/2006" xmlns:o="urn:schemas-microsoft-com:office:office" xmlns:r="http://schemas.openxmlformats.org/officeDocument/2006/relationships" xmlns:m="http://schemas.openxmlformats.org/officeDocument/2006/math" xmlns:v="urn:schemas-microsoft-com:vml" xmlns:wp14="http://schemas.microsoft.com/office/word/2010/wordprocessingDrawing" xmlns:wp="http://schemas.openxmlformats.org/drawingml/2006/wordprocessingDrawing" xmlns:w10="urn:schemas-microsoft-com:office:word" xmlns:w="http://schemas.openxmlformats.org/wordprocessingml/2006/main" xmlns:w14="http://schemas.microsoft.com/office/word/2010/wordml" xmlns:w15="http://schemas.microsoft.com/office/word/2012/wordml" xmlns:w16se="http://schemas.microsoft.com/office/word/2015/wordml/symex" xmlns:wpg="http://schemas.microsoft.com/office/word/2010/wordprocessingGroup" xmlns:wpi="http://schemas.microsoft.com/office/word/2010/wordprocessingInk" xmlns:wne="http://schemas.microsoft.com/office/word/2006/wordml" xmlns:wps="http://schemas.microsoft.com/office/word/2010/wordprocessingShape" mc:Ignorable="w14 w15 w16se wp14">
+<w:footnotes xmlns:wpc="http://schemas.microsoft.com/office/word/2010/wordprocessingCanvas" xmlns:cx="http://schemas.microsoft.com/office/drawing/2014/chartex" xmlns:cx1="http://schemas.microsoft.com/office/drawing/2015/9/8/chartex" xmlns:cx2="http://schemas.microsoft.com/office/drawing/2015/10/21/chartex" xmlns:cx3="http://schemas.microsoft.com/office/drawing/2016/5/9/chartex" xmlns:cx4="http://schemas.microsoft.com/office/drawing/2016/5/10/chartex" xmlns:cx5="http://schemas.microsoft.com/office/drawing/2016/5/11/chartex" xmlns:cx6="http://schemas.microsoft.com/office/drawing/2016/5/12/chartex" xmlns:cx7="http://schemas.microsoft.com/office/drawing/2016/5/13/chartex" xmlns:cx8="http://schemas.microsoft.com/office/drawing/2016/5/14/chartex" xmlns:mc="http://schemas.openxmlformats.org/markup-compatibility/2006" xmlns:aink="http://schemas.microsoft.com/office/drawing/2016/ink" xmlns:am3d="http://schemas.microsoft.com/office/drawing/2017/model3d" xmlns:o="urn:schemas-microsoft-com:office:office" xmlns:oel="http://schemas.microsoft.com/office/2019/extlst" xmlns:r="http://schemas.openxmlformats.org/officeDocument/2006/relationships" xmlns:m="http://schemas.openxmlformats.org/officeDocument/2006/math" xmlns:v="urn:schemas-microsoft-com:vml" xmlns:wp14="http://schemas.microsoft.com/office/word/2010/wordprocessingDrawing" xmlns:wp="http://schemas.openxmlformats.org/drawingml/2006/wordprocessingDrawing" xmlns:w10="urn:schemas-microsoft-com:office:word" xmlns:w="http://schemas.openxmlformats.org/wordprocessingml/2006/main" xmlns:w14="http://schemas.microsoft.com/office/word/2010/wordml" xmlns:w15="http://schemas.microsoft.com/office/word/2012/wordml" xmlns:w16cex="http://schemas.microsoft.com/office/word/2018/wordml/cex" xmlns:w16cid="http://schemas.microsoft.com/office/word/2016/wordml/cid" xmlns:w16="http://schemas.microsoft.com/office/word/2018/wordml" xmlns:w16sdtdh="http://schemas.microsoft.com/office/word/2020/wordml/sdtdatahash" xmlns:w16se="http://schemas.microsoft.com/office/word/2015/wordml/symex" xmlns:wpg="http://schemas.microsoft.com/office/word/2010/wordprocessingGroup" xmlns:wpi="http://schemas.microsoft.com/office/word/2010/wordprocessingInk" xmlns:wne="http://schemas.microsoft.com/office/word/2006/wordml" xmlns:wps="http://schemas.microsoft.com/office/word/2010/wordprocessingShape" mc:Ignorable="w14 w15 w16se w16cid w16 w16cex w16sdtdh wp14">
   <w:footnote w:type="separator" w:id="-1">
     <w:p>
       <w:pPr>
@@ -1309,7 +1341,7 @@
 </file>
 
 <file path=word/numbering.xml><?xml version="1.0" encoding="utf-8"?>
-<w:numbering xmlns:wpc="http://schemas.microsoft.com/office/word/2010/wordprocessingCanvas" xmlns:cx="http://schemas.microsoft.com/office/drawing/2014/chartex" xmlns:cx1="http://schemas.microsoft.com/office/drawing/2015/9/8/chartex" xmlns:mc="http://schemas.openxmlformats.org/markup-compatibility/2006" xmlns:o="urn:schemas-microsoft-com:office:office" xmlns:r="http://schemas.openxmlformats.org/officeDocument/2006/relationships" xmlns:m="http://schemas.openxmlformats.org/officeDocument/2006/math" xmlns:v="urn:schemas-microsoft-com:vml" xmlns:wp14="http://schemas.microsoft.com/office/word/2010/wordprocessingDrawing" xmlns:wp="http://schemas.openxmlformats.org/drawingml/2006/wordprocessingDrawing" xmlns:w10="urn:schemas-microsoft-com:office:word" xmlns:w="http://schemas.openxmlformats.org/wordprocessingml/2006/main" xmlns:w14="http://schemas.microsoft.com/office/word/2010/wordml" xmlns:w15="http://schemas.microsoft.com/office/word/2012/wordml" xmlns:w16se="http://schemas.microsoft.com/office/word/2015/wordml/symex" xmlns:wpg="http://schemas.microsoft.com/office/word/2010/wordprocessingGroup" xmlns:wpi="http://schemas.microsoft.com/office/word/2010/wordprocessingInk" xmlns:wne="http://schemas.microsoft.com/office/word/2006/wordml" xmlns:wps="http://schemas.microsoft.com/office/word/2010/wordprocessingShape" mc:Ignorable="w14 w15 w16se wp14">
+<w:numbering xmlns:wpc="http://schemas.microsoft.com/office/word/2010/wordprocessingCanvas" xmlns:cx="http://schemas.microsoft.com/office/drawing/2014/chartex" xmlns:cx1="http://schemas.microsoft.com/office/drawing/2015/9/8/chartex" xmlns:cx2="http://schemas.microsoft.com/office/drawing/2015/10/21/chartex" xmlns:cx3="http://schemas.microsoft.com/office/drawing/2016/5/9/chartex" xmlns:cx4="http://schemas.microsoft.com/office/drawing/2016/5/10/chartex" xmlns:cx5="http://schemas.microsoft.com/office/drawing/2016/5/11/chartex" xmlns:cx6="http://schemas.microsoft.com/office/drawing/2016/5/12/chartex" xmlns:cx7="http://schemas.microsoft.com/office/drawing/2016/5/13/chartex" xmlns:cx8="http://schemas.microsoft.com/office/drawing/2016/5/14/chartex" xmlns:mc="http://schemas.openxmlformats.org/markup-compatibility/2006" xmlns:aink="http://schemas.microsoft.com/office/drawing/2016/ink" xmlns:am3d="http://schemas.microsoft.com/office/drawing/2017/model3d" xmlns:o="urn:schemas-microsoft-com:office:office" xmlns:oel="http://schemas.microsoft.com/office/2019/extlst" xmlns:r="http://schemas.openxmlformats.org/officeDocument/2006/relationships" xmlns:m="http://schemas.openxmlformats.org/officeDocument/2006/math" xmlns:v="urn:schemas-microsoft-com:vml" xmlns:wp14="http://schemas.microsoft.com/office/word/2010/wordprocessingDrawing" xmlns:wp="http://schemas.openxmlformats.org/drawingml/2006/wordprocessingDrawing" xmlns:w10="urn:schemas-microsoft-com:office:word" xmlns:w="http://schemas.openxmlformats.org/wordprocessingml/2006/main" xmlns:w14="http://schemas.microsoft.com/office/word/2010/wordml" xmlns:w15="http://schemas.microsoft.com/office/word/2012/wordml" xmlns:w16cex="http://schemas.microsoft.com/office/word/2018/wordml/cex" xmlns:w16cid="http://schemas.microsoft.com/office/word/2016/wordml/cid" xmlns:w16="http://schemas.microsoft.com/office/word/2018/wordml" xmlns:w16sdtdh="http://schemas.microsoft.com/office/word/2020/wordml/sdtdatahash" xmlns:w16se="http://schemas.microsoft.com/office/word/2015/wordml/symex" xmlns:wpg="http://schemas.microsoft.com/office/word/2010/wordprocessingGroup" xmlns:wpi="http://schemas.microsoft.com/office/word/2010/wordprocessingInk" xmlns:wne="http://schemas.microsoft.com/office/word/2006/wordml" xmlns:wps="http://schemas.microsoft.com/office/word/2010/wordprocessingShape" mc:Ignorable="w14 w15 w16se w16cid w16 w16cex w16sdtdh wp14">
   <w:abstractNum w:abstractNumId="0" w15:restartNumberingAfterBreak="0">
     <w:nsid w:val="03562F00"/>
     <w:multiLevelType w:val="hybridMultilevel"/>
@@ -3788,92 +3820,92 @@
       </w:pPr>
     </w:lvl>
   </w:abstractNum>
-  <w:num w:numId="1">
+  <w:num w:numId="1" w16cid:durableId="1226768566">
     <w:abstractNumId w:val="26"/>
   </w:num>
-  <w:num w:numId="2">
+  <w:num w:numId="2" w16cid:durableId="535309767">
     <w:abstractNumId w:val="10"/>
   </w:num>
-  <w:num w:numId="3">
+  <w:num w:numId="3" w16cid:durableId="1630165104">
     <w:abstractNumId w:val="2"/>
   </w:num>
-  <w:num w:numId="4">
+  <w:num w:numId="4" w16cid:durableId="1019549802">
     <w:abstractNumId w:val="9"/>
   </w:num>
-  <w:num w:numId="5">
+  <w:num w:numId="5" w16cid:durableId="1086463069">
     <w:abstractNumId w:val="23"/>
   </w:num>
-  <w:num w:numId="6">
+  <w:num w:numId="6" w16cid:durableId="1637224017">
     <w:abstractNumId w:val="4"/>
   </w:num>
-  <w:num w:numId="7">
+  <w:num w:numId="7" w16cid:durableId="1228882677">
     <w:abstractNumId w:val="19"/>
   </w:num>
-  <w:num w:numId="8">
+  <w:num w:numId="8" w16cid:durableId="1472290240">
     <w:abstractNumId w:val="15"/>
   </w:num>
-  <w:num w:numId="9">
+  <w:num w:numId="9" w16cid:durableId="1315794582">
     <w:abstractNumId w:val="18"/>
   </w:num>
-  <w:num w:numId="10">
+  <w:num w:numId="10" w16cid:durableId="2121802063">
     <w:abstractNumId w:val="16"/>
   </w:num>
-  <w:num w:numId="11">
+  <w:num w:numId="11" w16cid:durableId="1321620694">
     <w:abstractNumId w:val="14"/>
   </w:num>
-  <w:num w:numId="12">
+  <w:num w:numId="12" w16cid:durableId="1440955884">
     <w:abstractNumId w:val="17"/>
   </w:num>
-  <w:num w:numId="13">
+  <w:num w:numId="13" w16cid:durableId="1006521569">
     <w:abstractNumId w:val="5"/>
   </w:num>
-  <w:num w:numId="14">
+  <w:num w:numId="14" w16cid:durableId="1604456086">
     <w:abstractNumId w:val="20"/>
   </w:num>
-  <w:num w:numId="15">
+  <w:num w:numId="15" w16cid:durableId="308829709">
     <w:abstractNumId w:val="13"/>
   </w:num>
-  <w:num w:numId="16">
+  <w:num w:numId="16" w16cid:durableId="1534805740">
     <w:abstractNumId w:val="8"/>
   </w:num>
-  <w:num w:numId="17">
+  <w:num w:numId="17" w16cid:durableId="1507399149">
     <w:abstractNumId w:val="1"/>
   </w:num>
-  <w:num w:numId="18">
+  <w:num w:numId="18" w16cid:durableId="139664012">
     <w:abstractNumId w:val="7"/>
   </w:num>
-  <w:num w:numId="19">
+  <w:num w:numId="19" w16cid:durableId="1525241367">
     <w:abstractNumId w:val="11"/>
   </w:num>
-  <w:num w:numId="20">
+  <w:num w:numId="20" w16cid:durableId="2144611238">
     <w:abstractNumId w:val="12"/>
   </w:num>
-  <w:num w:numId="21">
+  <w:num w:numId="21" w16cid:durableId="1496149566">
     <w:abstractNumId w:val="3"/>
   </w:num>
-  <w:num w:numId="22">
+  <w:num w:numId="22" w16cid:durableId="1977252234">
     <w:abstractNumId w:val="22"/>
   </w:num>
-  <w:num w:numId="23">
+  <w:num w:numId="23" w16cid:durableId="1851335051">
     <w:abstractNumId w:val="24"/>
   </w:num>
-  <w:num w:numId="24">
+  <w:num w:numId="24" w16cid:durableId="927812476">
     <w:abstractNumId w:val="0"/>
   </w:num>
-  <w:num w:numId="25">
+  <w:num w:numId="25" w16cid:durableId="715160940">
     <w:abstractNumId w:val="6"/>
   </w:num>
-  <w:num w:numId="26">
+  <w:num w:numId="26" w16cid:durableId="755906331">
     <w:abstractNumId w:val="21"/>
   </w:num>
-  <w:num w:numId="27">
+  <w:num w:numId="27" w16cid:durableId="1530996460">
     <w:abstractNumId w:val="25"/>
   </w:num>
 </w:numbering>
 </file>
 
 <file path=word/styles.xml><?xml version="1.0" encoding="utf-8"?>
-<w:styles xmlns:mc="http://schemas.openxmlformats.org/markup-compatibility/2006" xmlns:r="http://schemas.openxmlformats.org/officeDocument/2006/relationships" xmlns:w="http://schemas.openxmlformats.org/wordprocessingml/2006/main" xmlns:w14="http://schemas.microsoft.com/office/word/2010/wordml" xmlns:w15="http://schemas.microsoft.com/office/word/2012/wordml" xmlns:w16se="http://schemas.microsoft.com/office/word/2015/wordml/symex" mc:Ignorable="w14 w15 w16se">
+<w:styles xmlns:mc="http://schemas.openxmlformats.org/markup-compatibility/2006" xmlns:r="http://schemas.openxmlformats.org/officeDocument/2006/relationships" xmlns:w="http://schemas.openxmlformats.org/wordprocessingml/2006/main" xmlns:w14="http://schemas.microsoft.com/office/word/2010/wordml" xmlns:w15="http://schemas.microsoft.com/office/word/2012/wordml" xmlns:w16cex="http://schemas.microsoft.com/office/word/2018/wordml/cex" xmlns:w16cid="http://schemas.microsoft.com/office/word/2016/wordml/cid" xmlns:w16="http://schemas.microsoft.com/office/word/2018/wordml" xmlns:w16sdtdh="http://schemas.microsoft.com/office/word/2020/wordml/sdtdatahash" xmlns:w16se="http://schemas.microsoft.com/office/word/2015/wordml/symex" mc:Ignorable="w14 w15 w16se w16cid w16 w16cex w16sdtdh">
   <w:docDefaults>
     <w:rPrDefault>
       <w:rPr>
@@ -3889,7 +3921,7 @@
       </w:pPr>
     </w:pPrDefault>
   </w:docDefaults>
-  <w:latentStyles w:defLockedState="0" w:defUIPriority="99" w:defSemiHidden="0" w:defUnhideWhenUsed="0" w:defQFormat="0" w:count="371">
+  <w:latentStyles w:defLockedState="0" w:defUIPriority="99" w:defSemiHidden="0" w:defUnhideWhenUsed="0" w:defQFormat="0" w:count="376">
     <w:lsdException w:name="Normal" w:uiPriority="0" w:qFormat="1"/>
     <w:lsdException w:name="heading 1" w:uiPriority="9" w:qFormat="1"/>
     <w:lsdException w:name="heading 2" w:semiHidden="1" w:uiPriority="9" w:unhideWhenUsed="1" w:qFormat="1"/>
@@ -4261,6 +4293,11 @@
     <w:lsdException w:name="List Table 5 Dark Accent 6" w:uiPriority="50"/>
     <w:lsdException w:name="List Table 6 Colorful Accent 6" w:uiPriority="51"/>
     <w:lsdException w:name="List Table 7 Colorful Accent 6" w:uiPriority="52"/>
+    <w:lsdException w:name="Mention" w:semiHidden="1" w:unhideWhenUsed="1"/>
+    <w:lsdException w:name="Smart Hyperlink" w:semiHidden="1" w:unhideWhenUsed="1"/>
+    <w:lsdException w:name="Hashtag" w:semiHidden="1" w:unhideWhenUsed="1"/>
+    <w:lsdException w:name="Unresolved Mention" w:semiHidden="1" w:unhideWhenUsed="1"/>
+    <w:lsdException w:name="Smart Link" w:semiHidden="1" w:unhideWhenUsed="1"/>
   </w:latentStyles>
   <w:style w:type="paragraph" w:default="1" w:styleId="Normal">
     <w:name w:val="Normal"/>
@@ -4608,12 +4645,19 @@
 </file>
 
 <file path=customXml/item1.xml><?xml version="1.0" encoding="utf-8"?>
-<p:properties xmlns:p="http://schemas.microsoft.com/office/2006/metadata/properties" xmlns:xsi="http://www.w3.org/2001/XMLSchema-instance" xmlns:pc="http://schemas.microsoft.com/office/infopath/2007/PartnerControls">
-  <documentManagement/>
-</p:properties>
+<b:Sources xmlns:b="http://schemas.openxmlformats.org/officeDocument/2006/bibliography" xmlns="http://schemas.openxmlformats.org/officeDocument/2006/bibliography" SelectedStyle="\APASixthEditionOfficeOnline.xsl" StyleName="APA" Version="6"/>
 </file>
 
 <file path=customXml/item2.xml><?xml version="1.0" encoding="utf-8"?>
+<?mso-contentType ?>
+<FormTemplates xmlns="http://schemas.microsoft.com/sharepoint/v3/contenttype/forms">
+  <Display>DocumentLibraryForm</Display>
+  <Edit>DocumentLibraryForm</Edit>
+  <New>DocumentLibraryForm</New>
+</FormTemplates>
+</file>
+
+<file path=customXml/item3.xml><?xml version="1.0" encoding="utf-8"?>
 <ct:contentTypeSchema xmlns:ct="http://schemas.microsoft.com/office/2006/metadata/contentType" xmlns:ma="http://schemas.microsoft.com/office/2006/metadata/properties/metaAttributes" ct:_="" ma:_="" ma:contentTypeName="Document" ma:contentTypeID="0x01010023FC7E3D89E3D64EAF0A5A832F4DE801" ma:contentTypeVersion="10" ma:contentTypeDescription="Create a new document." ma:contentTypeScope="" ma:versionID="1d3e30189d775e37ff5a575562b056a3">
   <xsd:schema xmlns:xsd="http://www.w3.org/2001/XMLSchema" xmlns:xs="http://www.w3.org/2001/XMLSchema" xmlns:p="http://schemas.microsoft.com/office/2006/metadata/properties" xmlns:ns3="a033743a-d49d-4b88-a523-f3cf14e77700" targetNamespace="http://schemas.microsoft.com/office/2006/metadata/properties" ma:root="true" ma:fieldsID="86d9ce8cef1075a3a77749bdfd882649" ns3:_="">
     <xsd:import namespace="a033743a-d49d-4b88-a523-f3cf14e77700"/>
@@ -4797,29 +4841,29 @@
 </ct:contentTypeSchema>
 </file>
 
-<file path=customXml/item3.xml><?xml version="1.0" encoding="utf-8"?>
-<?mso-contentType ?>
-<FormTemplates xmlns="http://schemas.microsoft.com/sharepoint/v3/contenttype/forms">
-  <Display>DocumentLibraryForm</Display>
-  <Edit>DocumentLibraryForm</Edit>
-  <New>DocumentLibraryForm</New>
-</FormTemplates>
-</file>
-
 <file path=customXml/item4.xml><?xml version="1.0" encoding="utf-8"?>
-<b:Sources xmlns:b="http://schemas.openxmlformats.org/officeDocument/2006/bibliography" xmlns="http://schemas.openxmlformats.org/officeDocument/2006/bibliography" SelectedStyle="\APASixthEditionOfficeOnline.xsl" StyleName="APA" Version="6"/>
+<p:properties xmlns:p="http://schemas.microsoft.com/office/2006/metadata/properties" xmlns:xsi="http://www.w3.org/2001/XMLSchema-instance" xmlns:pc="http://schemas.microsoft.com/office/infopath/2007/PartnerControls">
+  <documentManagement/>
+</p:properties>
 </file>
 
 <file path=customXml/itemProps1.xml><?xml version="1.0" encoding="utf-8"?>
-<ds:datastoreItem xmlns:ds="http://schemas.openxmlformats.org/officeDocument/2006/customXml" ds:itemID="{98A50476-6057-4A0E-859A-429FFEBE6A3C}">
+<ds:datastoreItem xmlns:ds="http://schemas.openxmlformats.org/officeDocument/2006/customXml" ds:itemID="{EFDA218D-34EA-4B84-BEBA-C439AEAADA0B}">
   <ds:schemaRefs>
-    <ds:schemaRef ds:uri="http://schemas.microsoft.com/office/2006/metadata/properties"/>
-    <ds:schemaRef ds:uri="http://schemas.microsoft.com/office/infopath/2007/PartnerControls"/>
+    <ds:schemaRef ds:uri="http://schemas.openxmlformats.org/officeDocument/2006/bibliography"/>
   </ds:schemaRefs>
 </ds:datastoreItem>
 </file>
 
 <file path=customXml/itemProps2.xml><?xml version="1.0" encoding="utf-8"?>
+<ds:datastoreItem xmlns:ds="http://schemas.openxmlformats.org/officeDocument/2006/customXml" ds:itemID="{53EA46C3-FC7B-4A2A-9339-46FF657C6C30}">
+  <ds:schemaRefs>
+    <ds:schemaRef ds:uri="http://schemas.microsoft.com/sharepoint/v3/contenttype/forms"/>
+  </ds:schemaRefs>
+</ds:datastoreItem>
+</file>
+
+<file path=customXml/itemProps3.xml><?xml version="1.0" encoding="utf-8"?>
 <ds:datastoreItem xmlns:ds="http://schemas.openxmlformats.org/officeDocument/2006/customXml" ds:itemID="{159B3534-0660-4C3B-940F-B2F42C3DD345}">
   <ds:schemaRefs>
     <ds:schemaRef ds:uri="http://schemas.microsoft.com/office/2006/metadata/contentType"/>
@@ -4837,18 +4881,11 @@
 </ds:datastoreItem>
 </file>
 
-<file path=customXml/itemProps3.xml><?xml version="1.0" encoding="utf-8"?>
-<ds:datastoreItem xmlns:ds="http://schemas.openxmlformats.org/officeDocument/2006/customXml" ds:itemID="{53EA46C3-FC7B-4A2A-9339-46FF657C6C30}">
+<file path=customXml/itemProps4.xml><?xml version="1.0" encoding="utf-8"?>
+<ds:datastoreItem xmlns:ds="http://schemas.openxmlformats.org/officeDocument/2006/customXml" ds:itemID="{98A50476-6057-4A0E-859A-429FFEBE6A3C}">
   <ds:schemaRefs>
-    <ds:schemaRef ds:uri="http://schemas.microsoft.com/sharepoint/v3/contenttype/forms"/>
-  </ds:schemaRefs>
-</ds:datastoreItem>
-</file>
-
-<file path=customXml/itemProps4.xml><?xml version="1.0" encoding="utf-8"?>
-<ds:datastoreItem xmlns:ds="http://schemas.openxmlformats.org/officeDocument/2006/customXml" ds:itemID="{EFDA218D-34EA-4B84-BEBA-C439AEAADA0B}">
-  <ds:schemaRefs>
-    <ds:schemaRef ds:uri="http://schemas.openxmlformats.org/officeDocument/2006/bibliography"/>
+    <ds:schemaRef ds:uri="http://schemas.microsoft.com/office/2006/metadata/properties"/>
+    <ds:schemaRef ds:uri="http://schemas.microsoft.com/office/infopath/2007/PartnerControls"/>
   </ds:schemaRefs>
 </ds:datastoreItem>
 </file>
</xml_diff>